<commit_message>
updated cover- and second page
</commit_message>
<xml_diff>
--- a/Documents/thesis/cover_new.docx
+++ b/Documents/thesis/cover_new.docx
@@ -155,8 +155,17 @@
           <w:rFonts w:ascii="Arial" w:hAnsi="Arial"/>
           <w:lang w:val="en-US"/>
         </w:rPr>
-        <w:t>Bachelor of Science Thesis in Computer and Information Technology</w:t>
+        <w:t xml:space="preserve">Bachelor of Science Thesis in </w:t>
       </w:r>
+      <w:r>
+        <w:rPr>
+          <w:rFonts w:ascii="Arial" w:hAnsi="Arial"/>
+          <w:lang w:val="en-US"/>
+        </w:rPr>
+        <w:t>Computer Science and Engineering</w:t>
+      </w:r>
+      <w:bookmarkStart w:id="0" w:name="_GoBack"/>
+      <w:bookmarkEnd w:id="0"/>
     </w:p>
     <w:p>
       <w:pPr>
@@ -224,7 +233,6 @@
           <w:rFonts w:ascii="Arial" w:hAnsi="Arial"/>
           <w:sz w:val="32"/>
           <w:szCs w:val="32"/>
-          <w:lang w:val="en-US"/>
         </w:rPr>
         <w:t>JOAKIM JOHANSSON</w:t>
       </w:r>
@@ -262,8 +270,6 @@
         </w:rPr>
         <w:t>ANTON PALMQV</w:t>
       </w:r>
-      <w:bookmarkStart w:id="0" w:name="_GoBack"/>
-      <w:bookmarkEnd w:id="0"/>
       <w:r>
         <w:rPr>
           <w:rFonts w:ascii="Arial" w:hAnsi="Arial"/>
@@ -1462,24 +1468,6 @@
 </file>
 
 <file path=customXml/item1.xml><?xml version="1.0" encoding="utf-8"?>
-<p:properties xmlns:p="http://schemas.microsoft.com/office/2006/metadata/properties" xmlns:xsi="http://www.w3.org/2001/XMLSchema-instance" xmlns:pc="http://schemas.microsoft.com/office/infopath/2007/PartnerControls">
-  <documentManagement>
-    <PublishingExpirationDate xmlns="http://schemas.microsoft.com/sharepoint/v3" xsi:nil="true"/>
-    <PublishingStartDate xmlns="http://schemas.microsoft.com/sharepoint/v3" xsi:nil="true"/>
-  </documentManagement>
-</p:properties>
-</file>
-
-<file path=customXml/item2.xml><?xml version="1.0" encoding="utf-8"?>
-<?mso-contentType ?>
-<FormTemplates xmlns="http://schemas.microsoft.com/sharepoint/v3/contenttype/forms">
-  <Display>DocumentLibraryForm</Display>
-  <Edit>DocumentLibraryForm</Edit>
-  <New>DocumentLibraryForm</New>
-</FormTemplates>
-</file>
-
-<file path=customXml/item3.xml><?xml version="1.0" encoding="utf-8"?>
 <ct:contentTypeSchema xmlns:ct="http://schemas.microsoft.com/office/2006/metadata/contentType" xmlns:ma="http://schemas.microsoft.com/office/2006/metadata/properties/metaAttributes" ct:_="" ma:_="" ma:contentTypeName="Dokument" ma:contentTypeID="0x010100F5C9EE1C8DFFC543B24B9A006B276840" ma:contentTypeVersion="1" ma:contentTypeDescription="Skapa ett nytt dokument." ma:contentTypeScope="" ma:versionID="b7f78f44f4591ca4492f5dad12c5391b">
   <xsd:schema xmlns:xsd="http://www.w3.org/2001/XMLSchema" xmlns:xs="http://www.w3.org/2001/XMLSchema" xmlns:p="http://schemas.microsoft.com/office/2006/metadata/properties" xmlns:ns1="http://schemas.microsoft.com/sharepoint/v3" targetNamespace="http://schemas.microsoft.com/office/2006/metadata/properties" ma:root="true" ma:fieldsID="b6879c1ade1d5e05fa798502b528f390" ns1:_="">
     <xsd:import namespace="http://schemas.microsoft.com/sharepoint/v3"/>
@@ -1611,29 +1599,29 @@
 </ct:contentTypeSchema>
 </file>
 
+<file path=customXml/item2.xml><?xml version="1.0" encoding="utf-8"?>
+<?mso-contentType ?>
+<FormTemplates xmlns="http://schemas.microsoft.com/sharepoint/v3/contenttype/forms">
+  <Display>DocumentLibraryForm</Display>
+  <Edit>DocumentLibraryForm</Edit>
+  <New>DocumentLibraryForm</New>
+</FormTemplates>
+</file>
+
+<file path=customXml/item3.xml><?xml version="1.0" encoding="utf-8"?>
+<p:properties xmlns:p="http://schemas.microsoft.com/office/2006/metadata/properties" xmlns:xsi="http://www.w3.org/2001/XMLSchema-instance" xmlns:pc="http://schemas.microsoft.com/office/infopath/2007/PartnerControls">
+  <documentManagement>
+    <PublishingExpirationDate xmlns="http://schemas.microsoft.com/sharepoint/v3" xsi:nil="true"/>
+    <PublishingStartDate xmlns="http://schemas.microsoft.com/sharepoint/v3" xsi:nil="true"/>
+  </documentManagement>
+</p:properties>
+</file>
+
 <file path=customXml/item4.xml><?xml version="1.0" encoding="utf-8"?>
 <b:Sources xmlns:b="http://schemas.openxmlformats.org/officeDocument/2006/bibliography" xmlns="http://schemas.openxmlformats.org/officeDocument/2006/bibliography" SelectedStyle="/APA.XSL" StyleName="APA"/>
 </file>
 
 <file path=customXml/itemProps1.xml><?xml version="1.0" encoding="utf-8"?>
-<ds:datastoreItem xmlns:ds="http://schemas.openxmlformats.org/officeDocument/2006/customXml" ds:itemID="{055D9301-383F-4AD5-A1E8-A0AFA0781A13}">
-  <ds:schemaRefs>
-    <ds:schemaRef ds:uri="http://schemas.microsoft.com/office/2006/metadata/properties"/>
-    <ds:schemaRef ds:uri="http://schemas.microsoft.com/office/infopath/2007/PartnerControls"/>
-    <ds:schemaRef ds:uri="http://schemas.microsoft.com/sharepoint/v3"/>
-  </ds:schemaRefs>
-</ds:datastoreItem>
-</file>
-
-<file path=customXml/itemProps2.xml><?xml version="1.0" encoding="utf-8"?>
-<ds:datastoreItem xmlns:ds="http://schemas.openxmlformats.org/officeDocument/2006/customXml" ds:itemID="{5E0E0C47-C196-4A97-953C-7F4F92C77E08}">
-  <ds:schemaRefs>
-    <ds:schemaRef ds:uri="http://schemas.microsoft.com/sharepoint/v3/contenttype/forms"/>
-  </ds:schemaRefs>
-</ds:datastoreItem>
-</file>
-
-<file path=customXml/itemProps3.xml><?xml version="1.0" encoding="utf-8"?>
 <ds:datastoreItem xmlns:ds="http://schemas.openxmlformats.org/officeDocument/2006/customXml" ds:itemID="{50245D05-87CD-48BB-82FC-75E5AE8F3401}">
   <ds:schemaRefs>
     <ds:schemaRef ds:uri="http://schemas.microsoft.com/office/2006/metadata/contentType"/>
@@ -1651,8 +1639,26 @@
 </ds:datastoreItem>
 </file>
 
+<file path=customXml/itemProps2.xml><?xml version="1.0" encoding="utf-8"?>
+<ds:datastoreItem xmlns:ds="http://schemas.openxmlformats.org/officeDocument/2006/customXml" ds:itemID="{5E0E0C47-C196-4A97-953C-7F4F92C77E08}">
+  <ds:schemaRefs>
+    <ds:schemaRef ds:uri="http://schemas.microsoft.com/sharepoint/v3/contenttype/forms"/>
+  </ds:schemaRefs>
+</ds:datastoreItem>
+</file>
+
+<file path=customXml/itemProps3.xml><?xml version="1.0" encoding="utf-8"?>
+<ds:datastoreItem xmlns:ds="http://schemas.openxmlformats.org/officeDocument/2006/customXml" ds:itemID="{055D9301-383F-4AD5-A1E8-A0AFA0781A13}">
+  <ds:schemaRefs>
+    <ds:schemaRef ds:uri="http://schemas.microsoft.com/office/2006/metadata/properties"/>
+    <ds:schemaRef ds:uri="http://schemas.microsoft.com/office/infopath/2007/PartnerControls"/>
+    <ds:schemaRef ds:uri="http://schemas.microsoft.com/sharepoint/v3"/>
+  </ds:schemaRefs>
+</ds:datastoreItem>
+</file>
+
 <file path=customXml/itemProps4.xml><?xml version="1.0" encoding="utf-8"?>
-<ds:datastoreItem xmlns:ds="http://schemas.openxmlformats.org/officeDocument/2006/customXml" ds:itemID="{2BAA2612-F246-4268-B968-670065E14EA7}">
+<ds:datastoreItem xmlns:ds="http://schemas.openxmlformats.org/officeDocument/2006/customXml" ds:itemID="{9F325A44-18F2-4438-BCCB-CFE76968A064}">
   <ds:schemaRefs>
     <ds:schemaRef ds:uri="http://schemas.openxmlformats.org/officeDocument/2006/bibliography"/>
   </ds:schemaRefs>

</xml_diff>